<commit_message>
changed the theoretical part
</commit_message>
<xml_diff>
--- a/Ellipsebikestest-fr.docx
+++ b/Ellipsebikestest-fr.docx
@@ -84,7 +84,37 @@
         <w:rPr>
           <w:lang w:val="fr-FR"/>
         </w:rPr>
-        <w:t xml:space="preserve">Une API (Application Programming Interface) agit comme un pont qui facilite la communication entre les plateformes.  Plus précisément, </w:t>
+        <w:t xml:space="preserve">Une API (Application Programming Interface) </w:t>
+      </w:r>
+      <w:r>
+        <w:rPr>
+          <w:lang w:val="fr-FR"/>
+        </w:rPr>
+        <w:t>est un</w:t>
+      </w:r>
+      <w:r>
+        <w:rPr>
+          <w:lang w:val="fr-FR"/>
+        </w:rPr>
+        <w:t xml:space="preserve"> pont qui facilite la communication entre </w:t>
+      </w:r>
+      <w:r>
+        <w:rPr>
+          <w:lang w:val="fr-FR"/>
+        </w:rPr>
+        <w:t xml:space="preserve">plusieurs </w:t>
+      </w:r>
+      <w:r>
+        <w:rPr>
+          <w:lang w:val="fr-FR"/>
+        </w:rPr>
+        <w:t xml:space="preserve">plateformes.  </w:t>
+      </w:r>
+      <w:r>
+        <w:rPr>
+          <w:lang w:val="fr-FR"/>
+        </w:rPr>
+        <w:t xml:space="preserve">Dans le cas de figure, </w:t>
       </w:r>
       <w:r>
         <w:rPr>
@@ -96,7 +126,31 @@
         <w:rPr>
           <w:lang w:val="fr-FR"/>
         </w:rPr>
-        <w:t xml:space="preserve"> permet l’échange de données entre la plateforme JCDecaux, qui fournit des données de stations de vélo, et une application web backend Python.  </w:t>
+        <w:t xml:space="preserve"> permet l’échange de données entre la plateforme JCDecaux, qui </w:t>
+      </w:r>
+      <w:r>
+        <w:rPr>
+          <w:lang w:val="fr-FR"/>
+        </w:rPr>
+        <w:t>détient</w:t>
+      </w:r>
+      <w:r>
+        <w:rPr>
+          <w:lang w:val="fr-FR"/>
+        </w:rPr>
+        <w:t xml:space="preserve"> </w:t>
+      </w:r>
+      <w:r>
+        <w:rPr>
+          <w:lang w:val="fr-FR"/>
+        </w:rPr>
+        <w:t>l</w:t>
+      </w:r>
+      <w:r>
+        <w:rPr>
+          <w:lang w:val="fr-FR"/>
+        </w:rPr>
+        <w:t xml:space="preserve">es données de stations de vélo, et une application web backend Python.  </w:t>
       </w:r>
       <w:r>
         <w:rPr>
@@ -174,7 +228,31 @@
         <w:rPr>
           <w:lang w:val="fr-FR"/>
         </w:rPr>
-        <w:t xml:space="preserve">permet aux applications de communiquer entre elles en temps réel. Concrètement des séquences d’action sont déclenchées dans une appli en fonction des évènements qui se produisent dans une autre app. </w:t>
+        <w:t>permet aux applications de communiquer entre elles en temps réel. Concrètement des séquences d’action sont déclenchées dans une appli</w:t>
+      </w:r>
+      <w:r>
+        <w:rPr>
+          <w:lang w:val="fr-FR"/>
+        </w:rPr>
+        <w:t>cation</w:t>
+      </w:r>
+      <w:r>
+        <w:rPr>
+          <w:lang w:val="fr-FR"/>
+        </w:rPr>
+        <w:t xml:space="preserve"> en fonction des évènements qui se produisent dans une autre </w:t>
+      </w:r>
+      <w:r>
+        <w:rPr>
+          <w:lang w:val="fr-FR"/>
+        </w:rPr>
+        <w:t>application</w:t>
+      </w:r>
+      <w:r>
+        <w:rPr>
+          <w:lang w:val="fr-FR"/>
+        </w:rPr>
+        <w:t xml:space="preserve">. </w:t>
       </w:r>
       <w:r>
         <w:rPr>
@@ -205,6 +283,12 @@
           <w:lang w:val="fr-FR"/>
         </w:rPr>
         <w:t>3 s</w:t>
+      </w:r>
+      <w:r>
+        <w:rPr>
+          <w:lang w:val="fr-FR"/>
+        </w:rPr>
+        <w:t>econdes</w:t>
       </w:r>
       <w:r>
         <w:rPr>
@@ -368,7 +452,13 @@
               </w:rPr>
             </w:pPr>
             <w:r>
-              <w:t>Structure des données</w:t>
+              <w:t>Structur</w:t>
+            </w:r>
+            <w:r>
+              <w:t>ation</w:t>
+            </w:r>
+            <w:r>
+              <w:t xml:space="preserve"> des données</w:t>
             </w:r>
           </w:p>
         </w:tc>
@@ -459,49 +549,7 @@
               <w:rPr>
                 <w:lang w:val="fr-FR"/>
               </w:rPr>
-              <w:t>SQL (</w:t>
-            </w:r>
-            <w:proofErr w:type="spellStart"/>
-            <w:r>
-              <w:rPr>
-                <w:lang w:val="fr-FR"/>
-              </w:rPr>
-              <w:t>Structured</w:t>
-            </w:r>
-            <w:proofErr w:type="spellEnd"/>
-            <w:r>
-              <w:rPr>
-                <w:lang w:val="fr-FR"/>
-              </w:rPr>
-              <w:t xml:space="preserve"> </w:t>
-            </w:r>
-            <w:proofErr w:type="spellStart"/>
-            <w:r>
-              <w:rPr>
-                <w:lang w:val="fr-FR"/>
-              </w:rPr>
-              <w:t>Query</w:t>
-            </w:r>
-            <w:proofErr w:type="spellEnd"/>
-            <w:r>
-              <w:rPr>
-                <w:lang w:val="fr-FR"/>
-              </w:rPr>
-              <w:t xml:space="preserve"> </w:t>
-            </w:r>
-            <w:proofErr w:type="spellStart"/>
-            <w:r>
-              <w:rPr>
-                <w:lang w:val="fr-FR"/>
-              </w:rPr>
-              <w:t>Language</w:t>
-            </w:r>
-            <w:proofErr w:type="spellEnd"/>
-            <w:r>
-              <w:rPr>
-                <w:lang w:val="fr-FR"/>
-              </w:rPr>
-              <w:t>)</w:t>
+              <w:t>SQL (Structured Query Language)</w:t>
             </w:r>
           </w:p>
         </w:tc>
@@ -557,7 +605,10 @@
               </w:rPr>
             </w:pPr>
             <w:r>
-              <w:t>Garantie par des contraintes d'intégrité référentielle</w:t>
+              <w:t>Garantie par des contraintes d'intégrité référentiel</w:t>
+            </w:r>
+            <w:r>
+              <w:t>s</w:t>
             </w:r>
           </w:p>
         </w:tc>
@@ -671,10 +722,7 @@
               <w:ind w:left="0"/>
             </w:pPr>
             <w:r>
-              <w:t xml:space="preserve">MongoDB, Cassandra, </w:t>
-            </w:r>
-            <w:r>
-              <w:t>Redis</w:t>
+              <w:t>MongoDB, Cassandra, Redis</w:t>
             </w:r>
           </w:p>
         </w:tc>
@@ -745,7 +793,13 @@
           <w:lang w:val="fr-FR"/>
         </w:rPr>
         <w:lastRenderedPageBreak/>
-        <w:t>Avez-vous déjà utilisé Python ?  Expliquez brièvement votre expérience ou votre connaissance du langage :</w:t>
+        <w:t>Avez-vous déjà utilisé Python ?  Expliquez brièvement votre expérience ou votre connaissance du langage</w:t>
+      </w:r>
+      <w:r>
+        <w:rPr>
+          <w:lang w:val="fr-FR"/>
+        </w:rPr>
+        <w:t>.</w:t>
       </w:r>
     </w:p>
     <w:p>
@@ -755,6 +809,14 @@
           <w:lang w:val="fr-FR"/>
         </w:rPr>
       </w:pPr>
+    </w:p>
+    <w:p>
+      <w:pPr>
+        <w:pStyle w:val="Paragraphedeliste"/>
+        <w:rPr>
+          <w:lang w:val="fr-FR"/>
+        </w:rPr>
+      </w:pPr>
       <w:r>
         <w:rPr>
           <w:lang w:val="fr-FR"/>
@@ -777,7 +839,25 @@
         <w:rPr>
           <w:lang w:val="fr-FR"/>
         </w:rPr>
-        <w:t xml:space="preserve"> et de faire un comptage de ces micro-organismes</w:t>
+        <w:t xml:space="preserve"> </w:t>
+      </w:r>
+      <w:r>
+        <w:rPr>
+          <w:lang w:val="fr-FR"/>
+        </w:rPr>
+        <w:t xml:space="preserve">réaliser </w:t>
+      </w:r>
+      <w:r>
+        <w:rPr>
+          <w:lang w:val="fr-FR"/>
+        </w:rPr>
+        <w:t>un comptage de ces</w:t>
+      </w:r>
+      <w:r>
+        <w:rPr>
+          <w:lang w:val="fr-FR"/>
+        </w:rPr>
+        <w:t xml:space="preserve"> derniers</w:t>
       </w:r>
       <w:r>
         <w:rPr>
@@ -813,21 +893,7 @@
         <w:rPr>
           <w:lang w:val="fr-FR"/>
         </w:rPr>
-        <w:t xml:space="preserve"> : J'ai utilisé </w:t>
-      </w:r>
-      <w:proofErr w:type="spellStart"/>
-      <w:r>
-        <w:rPr>
-          <w:lang w:val="fr-FR"/>
-        </w:rPr>
-        <w:t>OpenCV</w:t>
-      </w:r>
-      <w:proofErr w:type="spellEnd"/>
-      <w:r>
-        <w:rPr>
-          <w:lang w:val="fr-FR"/>
-        </w:rPr>
-        <w:t>, une bibliothèque Python, pour faciliter l'étiquetage des coordonnées des micro-organismes au sein des images. Ce processus d'étiquetage méticuleux était crucial pour l'entraînement du modèle.</w:t>
+        <w:t xml:space="preserve"> : J'ai utilisé OpenCV, une bibliothèque Python, pour faciliter l'étiquetage des coordonnées des micro-organismes au sein des images. Ce processus d'étiquetage méticuleux était crucial pour l'entraînement du modèle.</w:t>
       </w:r>
     </w:p>
     <w:p>
@@ -857,7 +923,7 @@
         <w:rPr>
           <w:lang w:val="fr-FR"/>
         </w:rPr>
-        <w:t>: En utilisant YOLO, une autre bibliothèque Python, j'ai entraîné le modèle d'IA sur l'ensemble de données étiquetées. Les capacités de YOLO ont permis de rationaliser le processus d'entraînement.</w:t>
+        <w:t>: En utilisant YOLO, une bibliothèque Python, j'ai entraîné le modèle d'IA sur l'ensemble de données étiquetées. Les capacités de YOLO ont permis de rationaliser le processus d'entraînement.</w:t>
       </w:r>
     </w:p>
     <w:p>
@@ -879,7 +945,45 @@
         <w:rPr>
           <w:lang w:val="fr-FR"/>
         </w:rPr>
-        <w:t xml:space="preserve"> : Afin d'intégrer le modèle dans une interface web </w:t>
+        <w:t xml:space="preserve"> : Afin d'intégrer le modèle dans une interface web</w:t>
+      </w:r>
+      <w:r>
+        <w:rPr>
+          <w:lang w:val="fr-FR"/>
+        </w:rPr>
+        <w:t>,</w:t>
+      </w:r>
+      <w:r>
+        <w:rPr>
+          <w:lang w:val="fr-FR"/>
+        </w:rPr>
+        <w:t xml:space="preserve"> j'ai créé une API en utilisant Django, un framework Python. Cette API a </w:t>
+      </w:r>
+      <w:r>
+        <w:rPr>
+          <w:lang w:val="fr-FR"/>
+        </w:rPr>
+        <w:t xml:space="preserve">permis l’intégration du </w:t>
+      </w:r>
+      <w:r>
+        <w:rPr>
+          <w:lang w:val="fr-FR"/>
+        </w:rPr>
+        <w:t>modèle aux applications web.</w:t>
+      </w:r>
+    </w:p>
+    <w:p>
+      <w:pPr>
+        <w:pStyle w:val="Paragraphedeliste"/>
+        <w:rPr>
+          <w:lang w:val="fr-FR"/>
+        </w:rPr>
+      </w:pPr>
+      <w:r>
+        <w:rPr>
+          <w:lang w:val="fr-FR"/>
+        </w:rPr>
+        <w:t xml:space="preserve">Le modèle d'IA </w:t>
       </w:r>
       <w:r>
         <w:rPr>
@@ -891,35 +995,13 @@
         <w:rPr>
           <w:lang w:val="fr-FR"/>
         </w:rPr>
-        <w:t xml:space="preserve"> avec </w:t>
-      </w:r>
-      <w:proofErr w:type="spellStart"/>
-      <w:r>
-        <w:rPr>
-          <w:lang w:val="fr-FR"/>
-        </w:rPr>
-        <w:t>React</w:t>
-      </w:r>
-      <w:proofErr w:type="spellEnd"/>
-      <w:r>
-        <w:rPr>
-          <w:lang w:val="fr-FR"/>
-        </w:rPr>
-        <w:t xml:space="preserve">, j'ai créé une API en utilisant Django, un </w:t>
-      </w:r>
-      <w:proofErr w:type="spellStart"/>
-      <w:r>
-        <w:rPr>
-          <w:lang w:val="fr-FR"/>
-        </w:rPr>
-        <w:t>framework</w:t>
-      </w:r>
-      <w:proofErr w:type="spellEnd"/>
-      <w:r>
-        <w:rPr>
-          <w:lang w:val="fr-FR"/>
-        </w:rPr>
-        <w:t xml:space="preserve"> Python. Cette API a rendu la fonctionnalité du modèle accessible aux applications web.</w:t>
+        <w:t xml:space="preserve"> a atteint une précision impressionnante de 95 %, permettant aux médecins d'effectuer des diagnostics plus </w:t>
+      </w:r>
+      <w:r>
+        <w:rPr>
+          <w:lang w:val="fr-FR"/>
+        </w:rPr>
+        <w:t>précisément.</w:t>
       </w:r>
     </w:p>
     <w:p>
@@ -929,12 +1011,6 @@
           <w:lang w:val="fr-FR"/>
         </w:rPr>
       </w:pPr>
-      <w:r>
-        <w:rPr>
-          <w:lang w:val="fr-FR"/>
-        </w:rPr>
-        <w:t xml:space="preserve">Le modèle d'IA résultant a atteint une précision impressionnante de 95 %, permettant aux médecins d'effectuer des diagnostics plus rapidement et plus efficacement. </w:t>
-      </w:r>
     </w:p>
     <w:p>
       <w:pPr>
@@ -943,6 +1019,42 @@
           <w:lang w:val="fr-FR"/>
         </w:rPr>
       </w:pPr>
+      <w:r>
+        <w:rPr>
+          <w:lang w:val="fr-FR"/>
+        </w:rPr>
+        <w:t>Le plus important défi</w:t>
+      </w:r>
+      <w:r>
+        <w:rPr>
+          <w:lang w:val="fr-FR"/>
+        </w:rPr>
+        <w:t xml:space="preserve"> rencontré durant ce projet était la disponibilité</w:t>
+      </w:r>
+      <w:r>
+        <w:rPr>
+          <w:lang w:val="fr-FR"/>
+        </w:rPr>
+        <w:t xml:space="preserve"> limitée</w:t>
+      </w:r>
+      <w:r>
+        <w:rPr>
+          <w:lang w:val="fr-FR"/>
+        </w:rPr>
+        <w:t xml:space="preserve"> de</w:t>
+      </w:r>
+      <w:r>
+        <w:rPr>
+          <w:lang w:val="fr-FR"/>
+        </w:rPr>
+        <w:t>s</w:t>
+      </w:r>
+      <w:r>
+        <w:rPr>
+          <w:lang w:val="fr-FR"/>
+        </w:rPr>
+        <w:t xml:space="preserve"> données d'entraînement. Pour y remédier, j'ai mis en œuvre des techniques d'augmentation de données telles que la rotation et la coloration des images. Ces techniques ont permis d'étendre efficacement l'ensemble de données, autorisant ainsi un entraînement plus robuste du modèle.</w:t>
+      </w:r>
     </w:p>
     <w:p>
       <w:pPr>
@@ -951,12 +1063,6 @@
           <w:lang w:val="fr-FR"/>
         </w:rPr>
       </w:pPr>
-      <w:r>
-        <w:rPr>
-          <w:lang w:val="fr-FR"/>
-        </w:rPr>
-        <w:t>Un défi important rencontré durant ce projet était la disponibilité limitée de données d'entraînement. Pour y remédier, j'ai mis en œuvre des techniques d'augmentation de données telles que la rotation et la coloration des images. Ces techniques ont permis d'étendre efficacement l'ensemble de données, autorisant ainsi un entraînement plus robuste du modèle.</w:t>
-      </w:r>
     </w:p>
     <w:p>
       <w:pPr>
@@ -965,33 +1071,35 @@
           <w:lang w:val="fr-FR"/>
         </w:rPr>
       </w:pPr>
-    </w:p>
-    <w:p>
-      <w:pPr>
-        <w:pStyle w:val="Paragraphedeliste"/>
-        <w:rPr>
-          <w:lang w:val="fr-FR"/>
-        </w:rPr>
-      </w:pPr>
-      <w:r>
-        <w:rPr>
-          <w:lang w:val="fr-FR"/>
-        </w:rPr>
-        <w:t xml:space="preserve">Cette expérience a solidifié ma maîtrise de Python et de ses diverses bibliothèques dédiées aux tâches de machine </w:t>
-      </w:r>
-      <w:proofErr w:type="spellStart"/>
-      <w:r>
-        <w:rPr>
-          <w:lang w:val="fr-FR"/>
-        </w:rPr>
-        <w:t>learning</w:t>
-      </w:r>
-      <w:proofErr w:type="spellEnd"/>
-      <w:r>
-        <w:rPr>
-          <w:lang w:val="fr-FR"/>
-        </w:rPr>
-        <w:t>. Je suis confiant dans ma capacité à utiliser Python pour de futurs projets de développement d'IA.</w:t>
+      <w:r>
+        <w:rPr>
+          <w:lang w:val="fr-FR"/>
+        </w:rPr>
+        <w:t>Cette expérience a solidifié ma maîtrise de Python et de</w:t>
+      </w:r>
+      <w:r>
+        <w:rPr>
+          <w:lang w:val="fr-FR"/>
+        </w:rPr>
+        <w:t xml:space="preserve">s </w:t>
+      </w:r>
+      <w:r>
+        <w:rPr>
+          <w:lang w:val="fr-FR"/>
+        </w:rPr>
+        <w:t xml:space="preserve">diverses bibliothèques dédiées aux tâches de machine learning. Je suis confiant dans ma capacité </w:t>
+      </w:r>
+      <w:r>
+        <w:rPr>
+          <w:lang w:val="fr-FR"/>
+        </w:rPr>
+        <w:t>à</w:t>
+      </w:r>
+      <w:r>
+        <w:rPr>
+          <w:lang w:val="fr-FR"/>
+        </w:rPr>
+        <w:t xml:space="preserve"> utiliser Python pour de futurs projets de développement d'IA.</w:t>
       </w:r>
     </w:p>
     <w:p>
@@ -2084,6 +2192,7 @@
   <w:style w:type="character" w:default="1" w:styleId="Policepardfaut">
     <w:name w:val="Default Paragraph Font"/>
     <w:uiPriority w:val="1"/>
+    <w:semiHidden/>
     <w:unhideWhenUsed/>
   </w:style>
   <w:style w:type="table" w:default="1" w:styleId="TableauNormal">

</xml_diff>